<commit_message>
More user story cards
</commit_message>
<xml_diff>
--- a/Alpha Files/User stories.docx
+++ b/Alpha Files/User stories.docx
@@ -37,59 +37,53 @@
       <w:pPr>
         <w:pStyle w:val="Normal"/>
         <w:spacing w:lineRule="auto" w:line="240" w:before="0" w:after="160"/>
-        <w:rPr>
-          <w:rFonts w:ascii="Tahoma" w:hAnsi="Tahoma" w:cs="Tahoma"/>
-        </w:rPr>
-      </w:pPr>
-      <w:r>
-        <w:rPr>
-          <w:rFonts w:cs="Tahoma" w:ascii="Tahoma" w:hAnsi="Tahoma"/>
-        </w:rPr>
-        <w:t>Matching registered users with the same predefined “passions” (skills) by accepting requests.</w:t>
-      </w:r>
-    </w:p>
-    <w:p>
-      <w:pPr>
-        <w:pStyle w:val="Normal"/>
-        <w:spacing w:lineRule="auto" w:line="240" w:before="0" w:after="160"/>
-        <w:rPr>
-          <w:rFonts w:ascii="Tahoma" w:hAnsi="Tahoma" w:cs="Tahoma"/>
-        </w:rPr>
-      </w:pPr>
-      <w:r>
-        <w:rPr>
-          <w:rFonts w:cs="Tahoma" w:ascii="Tahoma" w:hAnsi="Tahoma"/>
-        </w:rPr>
-      </w:r>
-    </w:p>
-    <w:p>
-      <w:pPr>
-        <w:pStyle w:val="Normal"/>
-        <w:spacing w:lineRule="auto" w:line="240" w:before="0" w:after="160"/>
-        <w:rPr>
-          <w:rFonts w:ascii="Tahoma" w:hAnsi="Tahoma" w:cs="Tahoma"/>
-        </w:rPr>
-      </w:pPr>
-      <w:r>
-        <w:rPr>
-          <w:rFonts w:cs="Tahoma" w:ascii="Tahoma" w:hAnsi="Tahoma"/>
-        </w:rPr>
-        <w:t>As a … Professional User</w:t>
-      </w:r>
-    </w:p>
-    <w:p>
-      <w:pPr>
-        <w:pStyle w:val="Normal"/>
-        <w:spacing w:lineRule="auto" w:line="240" w:before="0" w:after="160"/>
-        <w:rPr>
-          <w:rFonts w:ascii="Tahoma" w:hAnsi="Tahoma" w:cs="Tahoma"/>
-        </w:rPr>
-      </w:pPr>
-      <w:r>
-        <w:rPr>
-          <w:rFonts w:cs="Tahoma" w:ascii="Tahoma" w:hAnsi="Tahoma"/>
-        </w:rPr>
-        <w:t>I can … send a connection request to another user with the same “passion”</w:t>
+        <w:rPr/>
+      </w:pPr>
+      <w:r>
+        <w:rPr>
+          <w:rFonts w:cs="Tahoma" w:ascii="Tahoma" w:hAnsi="Tahoma"/>
+        </w:rPr>
+        <w:t>Connection request</w:t>
+      </w:r>
+    </w:p>
+    <w:p>
+      <w:pPr>
+        <w:pStyle w:val="Normal"/>
+        <w:spacing w:lineRule="auto" w:line="240" w:before="0" w:after="160"/>
+        <w:rPr>
+          <w:rFonts w:ascii="Tahoma" w:hAnsi="Tahoma" w:cs="Tahoma"/>
+        </w:rPr>
+      </w:pPr>
+      <w:r>
+        <w:rPr>
+          <w:rFonts w:cs="Tahoma" w:ascii="Tahoma" w:hAnsi="Tahoma"/>
+        </w:rPr>
+      </w:r>
+    </w:p>
+    <w:p>
+      <w:pPr>
+        <w:pStyle w:val="Normal"/>
+        <w:spacing w:lineRule="auto" w:line="240" w:before="0" w:after="160"/>
+        <w:rPr/>
+      </w:pPr>
+      <w:r>
+        <w:rPr>
+          <w:rFonts w:cs="Tahoma" w:ascii="Tahoma" w:hAnsi="Tahoma"/>
+        </w:rPr>
+        <w:t>As a … Registered User</w:t>
+      </w:r>
+    </w:p>
+    <w:p>
+      <w:pPr>
+        <w:pStyle w:val="Normal"/>
+        <w:spacing w:lineRule="auto" w:line="240" w:before="0" w:after="160"/>
+        <w:rPr/>
+      </w:pPr>
+      <w:r>
+        <w:rPr>
+          <w:rFonts w:cs="Tahoma" w:ascii="Tahoma" w:hAnsi="Tahoma"/>
+        </w:rPr>
+        <w:t xml:space="preserve">I want to … send a connection request to another user founded with the search panel </w:t>
       </w:r>
     </w:p>
     <w:p>
@@ -130,7 +124,10 @@
         </w:rPr>
       </w:pPr>
       <w:r>
-        <w:rPr/>
+        <w:rPr>
+          <w:rFonts w:cs="Tahoma" w:ascii="Tahoma" w:hAnsi="Tahoma"/>
+          <w:sz w:val="36"/>
+        </w:rPr>
       </w:r>
     </w:p>
     <w:p>
@@ -155,64 +152,48 @@
         </w:rPr>
       </w:pPr>
       <w:r>
-        <w:rPr/>
-      </w:r>
-    </w:p>
-    <w:p>
-      <w:pPr>
-        <w:pStyle w:val="Normal"/>
-        <w:spacing w:lineRule="auto" w:line="240" w:before="0" w:after="160"/>
-        <w:rPr/>
-      </w:pPr>
-      <w:r>
-        <w:rPr>
-          <w:rFonts w:cs="Tahoma" w:ascii="Tahoma" w:hAnsi="Tahoma"/>
-        </w:rPr>
-        <w:t xml:space="preserve">As a … </w:t>
-      </w:r>
-      <w:r>
-        <w:rPr>
-          <w:rFonts w:cs="Tahoma" w:ascii="Tahoma" w:hAnsi="Tahoma"/>
-        </w:rPr>
-        <w:t>New user</w:t>
-      </w:r>
-    </w:p>
-    <w:p>
-      <w:pPr>
-        <w:pStyle w:val="Normal"/>
-        <w:spacing w:lineRule="auto" w:line="240" w:before="0" w:after="160"/>
-        <w:rPr/>
-      </w:pPr>
-      <w:r>
-        <w:rPr>
-          <w:rFonts w:cs="Tahoma" w:ascii="Tahoma" w:hAnsi="Tahoma"/>
-        </w:rPr>
-        <w:t xml:space="preserve">I can … </w:t>
-      </w:r>
-      <w:r>
-        <w:rPr>
-          <w:rFonts w:cs="Tahoma" w:ascii="Tahoma" w:hAnsi="Tahoma"/>
-        </w:rPr>
-        <w:t>ask for a registering form</w:t>
-      </w:r>
-    </w:p>
-    <w:p>
-      <w:pPr>
-        <w:pStyle w:val="Normal"/>
-        <w:spacing w:lineRule="auto" w:line="240" w:before="0" w:after="160"/>
-        <w:rPr/>
-      </w:pPr>
-      <w:r>
-        <w:rPr>
-          <w:rFonts w:cs="Tahoma" w:ascii="Tahoma" w:hAnsi="Tahoma"/>
-        </w:rPr>
-        <w:t xml:space="preserve">So that… </w:t>
-      </w:r>
-      <w:r>
-        <w:rPr>
-          <w:rFonts w:cs="Tahoma" w:ascii="Tahoma" w:hAnsi="Tahoma"/>
-        </w:rPr>
-        <w:t>After I completed the registering form, I'm registered and can start looking for other users</w:t>
+        <w:rPr>
+          <w:rFonts w:cs="Tahoma" w:ascii="Tahoma" w:hAnsi="Tahoma"/>
+        </w:rPr>
+      </w:r>
+    </w:p>
+    <w:p>
+      <w:pPr>
+        <w:pStyle w:val="Normal"/>
+        <w:spacing w:lineRule="auto" w:line="240" w:before="0" w:after="160"/>
+        <w:rPr/>
+      </w:pPr>
+      <w:r>
+        <w:rPr>
+          <w:rFonts w:cs="Tahoma" w:ascii="Tahoma" w:hAnsi="Tahoma"/>
+        </w:rPr>
+        <w:t>As a … New user</w:t>
+      </w:r>
+    </w:p>
+    <w:p>
+      <w:pPr>
+        <w:pStyle w:val="Normal"/>
+        <w:spacing w:lineRule="auto" w:line="240" w:before="0" w:after="160"/>
+        <w:rPr/>
+      </w:pPr>
+      <w:r>
+        <w:rPr>
+          <w:rFonts w:cs="Tahoma" w:ascii="Tahoma" w:hAnsi="Tahoma"/>
+        </w:rPr>
+        <w:t>I want to … ask for a registering form</w:t>
+      </w:r>
+    </w:p>
+    <w:p>
+      <w:pPr>
+        <w:pStyle w:val="Normal"/>
+        <w:spacing w:lineRule="auto" w:line="240" w:before="0" w:after="160"/>
+        <w:rPr/>
+      </w:pPr>
+      <w:r>
+        <w:rPr>
+          <w:rFonts w:cs="Tahoma" w:ascii="Tahoma" w:hAnsi="Tahoma"/>
+        </w:rPr>
+        <w:t>So that… After I completed the registering form, I'm registered and can start looking for other users</w:t>
       </w:r>
     </w:p>
     <w:p>
@@ -281,57 +262,33 @@
         <w:rPr>
           <w:rFonts w:cs="Tahoma" w:ascii="Tahoma" w:hAnsi="Tahoma"/>
         </w:rPr>
-        <w:t xml:space="preserve">As a … </w:t>
-      </w:r>
-      <w:r>
-        <w:rPr>
-          <w:rFonts w:cs="Tahoma" w:ascii="Tahoma" w:hAnsi="Tahoma"/>
-        </w:rPr>
-        <w:t>Professional user</w:t>
-      </w:r>
-    </w:p>
-    <w:p>
-      <w:pPr>
-        <w:pStyle w:val="Normal"/>
-        <w:spacing w:lineRule="auto" w:line="240" w:before="0" w:after="160"/>
-        <w:rPr/>
-      </w:pPr>
-      <w:r>
-        <w:rPr>
-          <w:rFonts w:cs="Tahoma" w:ascii="Tahoma" w:hAnsi="Tahoma"/>
-        </w:rPr>
-        <w:t xml:space="preserve">I can … </w:t>
-      </w:r>
-      <w:r>
-        <w:rPr>
-          <w:rFonts w:cs="Tahoma" w:ascii="Tahoma" w:hAnsi="Tahoma"/>
-        </w:rPr>
-        <w:t>request to delete a connection</w:t>
-      </w:r>
-      <w:r>
-        <w:rPr>
-          <w:rFonts w:cs="Tahoma" w:ascii="Tahoma" w:hAnsi="Tahoma"/>
-        </w:rPr>
-        <w:t xml:space="preserve"> </w:t>
-      </w:r>
-    </w:p>
-    <w:p>
-      <w:pPr>
-        <w:pStyle w:val="Normal"/>
-        <w:spacing w:lineRule="auto" w:line="240" w:before="0" w:after="160"/>
-        <w:rPr/>
-      </w:pPr>
-      <w:r>
-        <w:rPr>
-          <w:rFonts w:cs="Tahoma" w:ascii="Tahoma" w:hAnsi="Tahoma"/>
-        </w:rPr>
-        <w:t xml:space="preserve">So that… </w:t>
-      </w:r>
-      <w:r>
-        <w:rPr>
-          <w:rFonts w:cs="Tahoma" w:ascii="Tahoma" w:hAnsi="Tahoma"/>
-        </w:rPr>
-        <w:t>I will no longer connected with that user</w:t>
+        <w:t>As a … Registered user</w:t>
+      </w:r>
+    </w:p>
+    <w:p>
+      <w:pPr>
+        <w:pStyle w:val="Normal"/>
+        <w:spacing w:lineRule="auto" w:line="240" w:before="0" w:after="160"/>
+        <w:rPr/>
+      </w:pPr>
+      <w:r>
+        <w:rPr>
+          <w:rFonts w:cs="Tahoma" w:ascii="Tahoma" w:hAnsi="Tahoma"/>
+        </w:rPr>
+        <w:t xml:space="preserve">I want to … request to delete a connection </w:t>
+      </w:r>
+    </w:p>
+    <w:p>
+      <w:pPr>
+        <w:pStyle w:val="Normal"/>
+        <w:spacing w:lineRule="auto" w:line="240" w:before="0" w:after="160"/>
+        <w:rPr/>
+      </w:pPr>
+      <w:r>
+        <w:rPr>
+          <w:rFonts w:cs="Tahoma" w:ascii="Tahoma" w:hAnsi="Tahoma"/>
+        </w:rPr>
+        <w:t>So that… I will no longer connected with that user</w:t>
       </w:r>
     </w:p>
     <w:p>
@@ -400,32 +357,20 @@
         <w:rPr>
           <w:rFonts w:cs="Tahoma" w:ascii="Tahoma" w:hAnsi="Tahoma"/>
         </w:rPr>
-        <w:t xml:space="preserve">As a … </w:t>
-      </w:r>
-      <w:r>
-        <w:rPr>
-          <w:rFonts w:cs="Tahoma" w:ascii="Tahoma" w:hAnsi="Tahoma"/>
-        </w:rPr>
-        <w:t>Registered user</w:t>
-      </w:r>
-    </w:p>
-    <w:p>
-      <w:pPr>
-        <w:pStyle w:val="Normal"/>
-        <w:spacing w:lineRule="auto" w:line="240" w:before="0" w:after="160"/>
-        <w:rPr/>
-      </w:pPr>
-      <w:r>
-        <w:rPr>
-          <w:rFonts w:cs="Tahoma" w:ascii="Tahoma" w:hAnsi="Tahoma"/>
-        </w:rPr>
-        <w:t xml:space="preserve">I can … </w:t>
-      </w:r>
-      <w:r>
-        <w:rPr>
-          <w:rFonts w:cs="Tahoma" w:ascii="Tahoma" w:hAnsi="Tahoma"/>
-        </w:rPr>
-        <w:t>search for other users with same passions</w:t>
+        <w:t>As a … Registered user</w:t>
+      </w:r>
+    </w:p>
+    <w:p>
+      <w:pPr>
+        <w:pStyle w:val="Normal"/>
+        <w:spacing w:lineRule="auto" w:line="240" w:before="0" w:after="160"/>
+        <w:rPr/>
+      </w:pPr>
+      <w:r>
+        <w:rPr>
+          <w:rFonts w:cs="Tahoma" w:ascii="Tahoma" w:hAnsi="Tahoma"/>
+        </w:rPr>
+        <w:t>I want to … search for other users with same passions</w:t>
       </w:r>
     </w:p>
     <w:p>
@@ -444,54 +389,714 @@
     <w:p>
       <w:pPr>
         <w:pStyle w:val="Normal"/>
-        <w:rPr>
-          <w:rFonts w:ascii="Tahoma" w:hAnsi="Tahoma" w:cs="Tahoma"/>
-        </w:rPr>
-      </w:pPr>
-      <w:r>
-        <w:rPr/>
-      </w:r>
-    </w:p>
-    <w:p>
-      <w:pPr>
-        <w:pStyle w:val="Normal"/>
-        <w:rPr>
-          <w:rFonts w:ascii="Tahoma" w:hAnsi="Tahoma" w:cs="Tahoma"/>
-        </w:rPr>
-      </w:pPr>
-      <w:r>
-        <w:rPr/>
-      </w:r>
-    </w:p>
-    <w:p>
-      <w:pPr>
-        <w:pStyle w:val="Normal"/>
-        <w:rPr>
-          <w:rFonts w:ascii="Tahoma" w:hAnsi="Tahoma" w:cs="Tahoma"/>
-        </w:rPr>
-      </w:pPr>
-      <w:r>
-        <w:rPr>
-          <w:rFonts w:cs="Tahoma" w:ascii="Tahoma" w:hAnsi="Tahoma"/>
-        </w:rPr>
-      </w:r>
-    </w:p>
-    <w:p>
-      <w:pPr>
-        <w:pStyle w:val="Normal"/>
-        <w:rPr>
-          <w:rFonts w:ascii="Tahoma" w:hAnsi="Tahoma" w:cs="Tahoma"/>
-        </w:rPr>
-      </w:pPr>
-      <w:r>
-        <w:rPr>
-          <w:rFonts w:cs="Tahoma" w:ascii="Tahoma" w:hAnsi="Tahoma"/>
-        </w:rPr>
-      </w:r>
-    </w:p>
-    <w:p>
-      <w:pPr>
-        <w:pStyle w:val="Normal"/>
+        <w:pageBreakBefore w:val="false"/>
+        <w:spacing w:lineRule="auto" w:line="240" w:before="0" w:after="160"/>
+        <w:rPr/>
+      </w:pPr>
+      <w:r>
+        <w:rPr>
+          <w:rFonts w:cs="Tahoma" w:ascii="Tahoma" w:hAnsi="Tahoma"/>
+          <w:sz w:val="36"/>
+        </w:rPr>
+        <w:t>Story card</w:t>
+      </w:r>
+    </w:p>
+    <w:p>
+      <w:pPr>
+        <w:pStyle w:val="Normal"/>
+        <w:spacing w:lineRule="auto" w:line="240" w:before="0" w:after="160"/>
+        <w:rPr>
+          <w:rFonts w:ascii="Tahoma" w:hAnsi="Tahoma" w:cs="Tahoma"/>
+        </w:rPr>
+      </w:pPr>
+      <w:r>
+        <w:rPr>
+          <w:rFonts w:cs="Tahoma" w:ascii="Tahoma" w:hAnsi="Tahoma"/>
+        </w:rPr>
+      </w:r>
+    </w:p>
+    <w:p>
+      <w:pPr>
+        <w:pStyle w:val="Normal"/>
+        <w:spacing w:lineRule="auto" w:line="240" w:before="0" w:after="160"/>
+        <w:rPr/>
+      </w:pPr>
+      <w:r>
+        <w:rPr>
+          <w:rFonts w:cs="Tahoma" w:ascii="Tahoma" w:hAnsi="Tahoma"/>
+        </w:rPr>
+        <w:t>Create a group chat</w:t>
+      </w:r>
+    </w:p>
+    <w:p>
+      <w:pPr>
+        <w:pStyle w:val="Normal"/>
+        <w:spacing w:lineRule="auto" w:line="240" w:before="0" w:after="160"/>
+        <w:rPr>
+          <w:rFonts w:ascii="Tahoma" w:hAnsi="Tahoma" w:cs="Tahoma"/>
+        </w:rPr>
+      </w:pPr>
+      <w:r>
+        <w:rPr>
+          <w:rFonts w:cs="Tahoma" w:ascii="Tahoma" w:hAnsi="Tahoma"/>
+        </w:rPr>
+      </w:r>
+    </w:p>
+    <w:p>
+      <w:pPr>
+        <w:pStyle w:val="Normal"/>
+        <w:spacing w:lineRule="auto" w:line="240" w:before="0" w:after="160"/>
+        <w:rPr/>
+      </w:pPr>
+      <w:r>
+        <w:rPr>
+          <w:rFonts w:cs="Tahoma" w:ascii="Tahoma" w:hAnsi="Tahoma"/>
+        </w:rPr>
+        <w:t>As a … Registered user</w:t>
+      </w:r>
+    </w:p>
+    <w:p>
+      <w:pPr>
+        <w:pStyle w:val="Normal"/>
+        <w:spacing w:lineRule="auto" w:line="240" w:before="0" w:after="160"/>
+        <w:rPr/>
+      </w:pPr>
+      <w:r>
+        <w:rPr>
+          <w:rFonts w:cs="Tahoma" w:ascii="Tahoma" w:hAnsi="Tahoma"/>
+        </w:rPr>
+        <w:t>I want to … Create a new group chat</w:t>
+      </w:r>
+    </w:p>
+    <w:p>
+      <w:pPr>
+        <w:pStyle w:val="Normal"/>
+        <w:spacing w:lineRule="auto" w:line="240" w:before="0" w:after="160"/>
+        <w:rPr>
+          <w:rFonts w:ascii="Tahoma" w:hAnsi="Tahoma" w:cs="Tahoma"/>
+        </w:rPr>
+      </w:pPr>
+      <w:r>
+        <w:rPr>
+          <w:rFonts w:cs="Tahoma" w:ascii="Tahoma" w:hAnsi="Tahoma"/>
+        </w:rPr>
+        <w:t>So that… I will be able to communicate with the users that I will add later</w:t>
+      </w:r>
+    </w:p>
+    <w:p>
+      <w:pPr>
+        <w:pStyle w:val="Normal"/>
+        <w:pageBreakBefore w:val="false"/>
+        <w:spacing w:lineRule="auto" w:line="240" w:before="0" w:after="160"/>
+        <w:rPr/>
+      </w:pPr>
+      <w:r>
+        <w:rPr>
+          <w:rFonts w:cs="Tahoma" w:ascii="Tahoma" w:hAnsi="Tahoma"/>
+          <w:sz w:val="36"/>
+        </w:rPr>
+        <w:t>Story card</w:t>
+      </w:r>
+    </w:p>
+    <w:p>
+      <w:pPr>
+        <w:pStyle w:val="Normal"/>
+        <w:spacing w:lineRule="auto" w:line="240" w:before="0" w:after="160"/>
+        <w:rPr>
+          <w:rFonts w:ascii="Tahoma" w:hAnsi="Tahoma" w:cs="Tahoma"/>
+        </w:rPr>
+      </w:pPr>
+      <w:r>
+        <w:rPr>
+          <w:rFonts w:cs="Tahoma" w:ascii="Tahoma" w:hAnsi="Tahoma"/>
+        </w:rPr>
+      </w:r>
+    </w:p>
+    <w:p>
+      <w:pPr>
+        <w:pStyle w:val="Normal"/>
+        <w:spacing w:lineRule="auto" w:line="240" w:before="0" w:after="160"/>
+        <w:rPr/>
+      </w:pPr>
+      <w:r>
+        <w:rPr>
+          <w:rFonts w:cs="Tahoma" w:ascii="Tahoma" w:hAnsi="Tahoma"/>
+        </w:rPr>
+        <w:t>Add users to a group chat</w:t>
+      </w:r>
+    </w:p>
+    <w:p>
+      <w:pPr>
+        <w:pStyle w:val="Normal"/>
+        <w:spacing w:lineRule="auto" w:line="240" w:before="0" w:after="160"/>
+        <w:rPr>
+          <w:rFonts w:ascii="Tahoma" w:hAnsi="Tahoma" w:cs="Tahoma"/>
+        </w:rPr>
+      </w:pPr>
+      <w:r>
+        <w:rPr>
+          <w:rFonts w:cs="Tahoma" w:ascii="Tahoma" w:hAnsi="Tahoma"/>
+        </w:rPr>
+      </w:r>
+    </w:p>
+    <w:p>
+      <w:pPr>
+        <w:pStyle w:val="Normal"/>
+        <w:spacing w:lineRule="auto" w:line="240" w:before="0" w:after="160"/>
+        <w:rPr/>
+      </w:pPr>
+      <w:r>
+        <w:rPr>
+          <w:rFonts w:cs="Tahoma" w:ascii="Tahoma" w:hAnsi="Tahoma"/>
+        </w:rPr>
+        <w:t>As a … Registered user</w:t>
+      </w:r>
+    </w:p>
+    <w:p>
+      <w:pPr>
+        <w:pStyle w:val="Normal"/>
+        <w:spacing w:lineRule="auto" w:line="240" w:before="0" w:after="160"/>
+        <w:rPr/>
+      </w:pPr>
+      <w:r>
+        <w:rPr>
+          <w:rFonts w:cs="Tahoma" w:ascii="Tahoma" w:hAnsi="Tahoma"/>
+        </w:rPr>
+        <w:t>I want to … Add other users to a group chat that I already created</w:t>
+      </w:r>
+    </w:p>
+    <w:p>
+      <w:pPr>
+        <w:pStyle w:val="Normal"/>
+        <w:spacing w:lineRule="auto" w:line="240" w:before="0" w:after="160"/>
+        <w:rPr>
+          <w:rFonts w:ascii="Tahoma" w:hAnsi="Tahoma" w:cs="Tahoma"/>
+        </w:rPr>
+      </w:pPr>
+      <w:r>
+        <w:rPr>
+          <w:rFonts w:cs="Tahoma" w:ascii="Tahoma" w:hAnsi="Tahoma"/>
+        </w:rPr>
+        <w:t>So that… I will be able to have a conversation with them</w:t>
+      </w:r>
+    </w:p>
+    <w:p>
+      <w:pPr>
+        <w:pStyle w:val="Normal"/>
+        <w:pageBreakBefore w:val="false"/>
+        <w:spacing w:lineRule="auto" w:line="240" w:before="0" w:after="160"/>
+        <w:rPr/>
+      </w:pPr>
+      <w:r>
+        <w:rPr>
+          <w:rFonts w:cs="Tahoma" w:ascii="Tahoma" w:hAnsi="Tahoma"/>
+          <w:sz w:val="36"/>
+        </w:rPr>
+        <w:t>Story card</w:t>
+      </w:r>
+    </w:p>
+    <w:p>
+      <w:pPr>
+        <w:pStyle w:val="Normal"/>
+        <w:spacing w:lineRule="auto" w:line="240" w:before="0" w:after="160"/>
+        <w:rPr>
+          <w:rFonts w:ascii="Tahoma" w:hAnsi="Tahoma" w:cs="Tahoma"/>
+        </w:rPr>
+      </w:pPr>
+      <w:r>
+        <w:rPr>
+          <w:rFonts w:cs="Tahoma" w:ascii="Tahoma" w:hAnsi="Tahoma"/>
+        </w:rPr>
+      </w:r>
+    </w:p>
+    <w:p>
+      <w:pPr>
+        <w:pStyle w:val="Normal"/>
+        <w:spacing w:lineRule="auto" w:line="240" w:before="0" w:after="160"/>
+        <w:rPr/>
+      </w:pPr>
+      <w:r>
+        <w:rPr>
+          <w:rFonts w:cs="Tahoma" w:ascii="Tahoma" w:hAnsi="Tahoma"/>
+        </w:rPr>
+        <w:t xml:space="preserve">Update group chat </w:t>
+      </w:r>
+    </w:p>
+    <w:p>
+      <w:pPr>
+        <w:pStyle w:val="Normal"/>
+        <w:spacing w:lineRule="auto" w:line="240" w:before="0" w:after="160"/>
+        <w:rPr>
+          <w:rFonts w:ascii="Tahoma" w:hAnsi="Tahoma" w:cs="Tahoma"/>
+        </w:rPr>
+      </w:pPr>
+      <w:r>
+        <w:rPr>
+          <w:rFonts w:cs="Tahoma" w:ascii="Tahoma" w:hAnsi="Tahoma"/>
+        </w:rPr>
+      </w:r>
+    </w:p>
+    <w:p>
+      <w:pPr>
+        <w:pStyle w:val="Normal"/>
+        <w:spacing w:lineRule="auto" w:line="240" w:before="0" w:after="160"/>
+        <w:rPr/>
+      </w:pPr>
+      <w:r>
+        <w:rPr>
+          <w:rFonts w:cs="Tahoma" w:ascii="Tahoma" w:hAnsi="Tahoma"/>
+        </w:rPr>
+        <w:t>As a … Registered user</w:t>
+      </w:r>
+    </w:p>
+    <w:p>
+      <w:pPr>
+        <w:pStyle w:val="Normal"/>
+        <w:spacing w:lineRule="auto" w:line="240" w:before="0" w:after="160"/>
+        <w:rPr/>
+      </w:pPr>
+      <w:r>
+        <w:rPr>
+          <w:rFonts w:cs="Tahoma" w:ascii="Tahoma" w:hAnsi="Tahoma"/>
+        </w:rPr>
+        <w:t>I want to … Update my already created group chat</w:t>
+      </w:r>
+    </w:p>
+    <w:p>
+      <w:pPr>
+        <w:pStyle w:val="Normal"/>
+        <w:spacing w:lineRule="auto" w:line="240" w:before="0" w:after="160"/>
+        <w:rPr>
+          <w:rFonts w:ascii="Tahoma" w:hAnsi="Tahoma" w:cs="Tahoma"/>
+        </w:rPr>
+      </w:pPr>
+      <w:r>
+        <w:rPr>
+          <w:rFonts w:cs="Tahoma" w:ascii="Tahoma" w:hAnsi="Tahoma"/>
+        </w:rPr>
+        <w:t>So that… I will can change the current state of the group</w:t>
+      </w:r>
+    </w:p>
+    <w:p>
+      <w:pPr>
+        <w:pStyle w:val="Normal"/>
+        <w:pageBreakBefore w:val="false"/>
+        <w:spacing w:lineRule="auto" w:line="240" w:before="0" w:after="160"/>
+        <w:rPr/>
+      </w:pPr>
+      <w:r>
+        <w:rPr>
+          <w:rFonts w:cs="Tahoma" w:ascii="Tahoma" w:hAnsi="Tahoma"/>
+          <w:sz w:val="36"/>
+        </w:rPr>
+        <w:t>Story card</w:t>
+      </w:r>
+    </w:p>
+    <w:p>
+      <w:pPr>
+        <w:pStyle w:val="Normal"/>
+        <w:spacing w:lineRule="auto" w:line="240" w:before="0" w:after="160"/>
+        <w:rPr>
+          <w:rFonts w:ascii="Tahoma" w:hAnsi="Tahoma" w:cs="Tahoma"/>
+        </w:rPr>
+      </w:pPr>
+      <w:r>
+        <w:rPr>
+          <w:rFonts w:cs="Tahoma" w:ascii="Tahoma" w:hAnsi="Tahoma"/>
+        </w:rPr>
+      </w:r>
+    </w:p>
+    <w:p>
+      <w:pPr>
+        <w:pStyle w:val="Normal"/>
+        <w:spacing w:lineRule="auto" w:line="240" w:before="0" w:after="160"/>
+        <w:rPr/>
+      </w:pPr>
+      <w:r>
+        <w:rPr>
+          <w:rFonts w:cs="Tahoma" w:ascii="Tahoma" w:hAnsi="Tahoma"/>
+        </w:rPr>
+        <w:t>Remove users from a group chat</w:t>
+      </w:r>
+    </w:p>
+    <w:p>
+      <w:pPr>
+        <w:pStyle w:val="Normal"/>
+        <w:spacing w:lineRule="auto" w:line="240" w:before="0" w:after="160"/>
+        <w:rPr>
+          <w:rFonts w:ascii="Tahoma" w:hAnsi="Tahoma" w:cs="Tahoma"/>
+        </w:rPr>
+      </w:pPr>
+      <w:r>
+        <w:rPr>
+          <w:rFonts w:cs="Tahoma" w:ascii="Tahoma" w:hAnsi="Tahoma"/>
+        </w:rPr>
+      </w:r>
+    </w:p>
+    <w:p>
+      <w:pPr>
+        <w:pStyle w:val="Normal"/>
+        <w:spacing w:lineRule="auto" w:line="240" w:before="0" w:after="160"/>
+        <w:rPr/>
+      </w:pPr>
+      <w:r>
+        <w:rPr>
+          <w:rFonts w:cs="Tahoma" w:ascii="Tahoma" w:hAnsi="Tahoma"/>
+        </w:rPr>
+        <w:t>As a … Registered user</w:t>
+      </w:r>
+    </w:p>
+    <w:p>
+      <w:pPr>
+        <w:pStyle w:val="Normal"/>
+        <w:spacing w:lineRule="auto" w:line="240" w:before="0" w:after="160"/>
+        <w:rPr/>
+      </w:pPr>
+      <w:r>
+        <w:rPr>
+          <w:rFonts w:cs="Tahoma" w:ascii="Tahoma" w:hAnsi="Tahoma"/>
+        </w:rPr>
+        <w:t>I want to … Remove other users from a group chat that I already created</w:t>
+      </w:r>
+    </w:p>
+    <w:p>
+      <w:pPr>
+        <w:pStyle w:val="Normal"/>
+        <w:spacing w:lineRule="auto" w:line="240" w:before="0" w:after="160"/>
+        <w:rPr>
+          <w:rFonts w:ascii="Tahoma" w:hAnsi="Tahoma" w:cs="Tahoma"/>
+        </w:rPr>
+      </w:pPr>
+      <w:r>
+        <w:rPr>
+          <w:rFonts w:cs="Tahoma" w:ascii="Tahoma" w:hAnsi="Tahoma"/>
+        </w:rPr>
+        <w:t>So that… I will be able to remove the users that I don't want them anymore in the conversation</w:t>
+      </w:r>
+    </w:p>
+    <w:p>
+      <w:pPr>
+        <w:pStyle w:val="Normal"/>
+        <w:spacing w:lineRule="auto" w:line="240" w:before="0" w:after="160"/>
+        <w:rPr>
+          <w:rFonts w:ascii="Tahoma" w:hAnsi="Tahoma" w:cs="Tahoma"/>
+        </w:rPr>
+      </w:pPr>
+      <w:r>
+        <w:rPr>
+          <w:rFonts w:cs="Tahoma" w:ascii="Tahoma" w:hAnsi="Tahoma"/>
+        </w:rPr>
+      </w:r>
+    </w:p>
+    <w:p>
+      <w:pPr>
+        <w:pStyle w:val="Normal"/>
+        <w:pageBreakBefore w:val="false"/>
+        <w:spacing w:lineRule="auto" w:line="240" w:before="0" w:after="160"/>
+        <w:rPr/>
+      </w:pPr>
+      <w:r>
+        <w:rPr>
+          <w:rFonts w:cs="Tahoma" w:ascii="Tahoma" w:hAnsi="Tahoma"/>
+          <w:sz w:val="36"/>
+        </w:rPr>
+        <w:t>Story card</w:t>
+      </w:r>
+    </w:p>
+    <w:p>
+      <w:pPr>
+        <w:pStyle w:val="Normal"/>
+        <w:spacing w:lineRule="auto" w:line="240" w:before="0" w:after="160"/>
+        <w:rPr>
+          <w:rFonts w:ascii="Tahoma" w:hAnsi="Tahoma" w:cs="Tahoma"/>
+        </w:rPr>
+      </w:pPr>
+      <w:r>
+        <w:rPr>
+          <w:rFonts w:cs="Tahoma" w:ascii="Tahoma" w:hAnsi="Tahoma"/>
+        </w:rPr>
+      </w:r>
+    </w:p>
+    <w:p>
+      <w:pPr>
+        <w:pStyle w:val="Normal"/>
+        <w:spacing w:lineRule="auto" w:line="240" w:before="0" w:after="160"/>
+        <w:rPr/>
+      </w:pPr>
+      <w:r>
+        <w:rPr>
+          <w:rFonts w:cs="Tahoma" w:ascii="Tahoma" w:hAnsi="Tahoma"/>
+        </w:rPr>
+        <w:t>Delete a group chat</w:t>
+      </w:r>
+    </w:p>
+    <w:p>
+      <w:pPr>
+        <w:pStyle w:val="Normal"/>
+        <w:spacing w:lineRule="auto" w:line="240" w:before="0" w:after="160"/>
+        <w:rPr>
+          <w:rFonts w:ascii="Tahoma" w:hAnsi="Tahoma" w:cs="Tahoma"/>
+        </w:rPr>
+      </w:pPr>
+      <w:r>
+        <w:rPr>
+          <w:rFonts w:cs="Tahoma" w:ascii="Tahoma" w:hAnsi="Tahoma"/>
+        </w:rPr>
+      </w:r>
+    </w:p>
+    <w:p>
+      <w:pPr>
+        <w:pStyle w:val="Normal"/>
+        <w:spacing w:lineRule="auto" w:line="240" w:before="0" w:after="160"/>
+        <w:rPr/>
+      </w:pPr>
+      <w:r>
+        <w:rPr>
+          <w:rFonts w:cs="Tahoma" w:ascii="Tahoma" w:hAnsi="Tahoma"/>
+        </w:rPr>
+        <w:t>As a … Registered user</w:t>
+      </w:r>
+    </w:p>
+    <w:p>
+      <w:pPr>
+        <w:pStyle w:val="Normal"/>
+        <w:spacing w:lineRule="auto" w:line="240" w:before="0" w:after="160"/>
+        <w:rPr/>
+      </w:pPr>
+      <w:r>
+        <w:rPr>
+          <w:rFonts w:cs="Tahoma" w:ascii="Tahoma" w:hAnsi="Tahoma"/>
+        </w:rPr>
+        <w:t>I want to … Delete a group chat that I already created</w:t>
+      </w:r>
+    </w:p>
+    <w:p>
+      <w:pPr>
+        <w:pStyle w:val="Normal"/>
+        <w:spacing w:lineRule="auto" w:line="240" w:before="0" w:after="160"/>
+        <w:rPr>
+          <w:rFonts w:ascii="Tahoma" w:hAnsi="Tahoma" w:cs="Tahoma"/>
+        </w:rPr>
+      </w:pPr>
+      <w:r>
+        <w:rPr>
+          <w:rFonts w:cs="Tahoma" w:ascii="Tahoma" w:hAnsi="Tahoma"/>
+        </w:rPr>
+        <w:t>So that… I will be able to disband a group chat</w:t>
+      </w:r>
+    </w:p>
+    <w:p>
+      <w:pPr>
+        <w:pStyle w:val="Normal"/>
+        <w:pageBreakBefore w:val="false"/>
+        <w:spacing w:lineRule="auto" w:line="240" w:before="0" w:after="160"/>
+        <w:rPr/>
+      </w:pPr>
+      <w:r>
+        <w:rPr>
+          <w:rFonts w:cs="Tahoma" w:ascii="Tahoma" w:hAnsi="Tahoma"/>
+          <w:sz w:val="36"/>
+        </w:rPr>
+        <w:t>Story card</w:t>
+      </w:r>
+    </w:p>
+    <w:p>
+      <w:pPr>
+        <w:pStyle w:val="Normal"/>
+        <w:spacing w:lineRule="auto" w:line="240" w:before="0" w:after="160"/>
+        <w:rPr>
+          <w:rFonts w:ascii="Tahoma" w:hAnsi="Tahoma" w:cs="Tahoma"/>
+        </w:rPr>
+      </w:pPr>
+      <w:r>
+        <w:rPr>
+          <w:rFonts w:cs="Tahoma" w:ascii="Tahoma" w:hAnsi="Tahoma"/>
+        </w:rPr>
+      </w:r>
+    </w:p>
+    <w:p>
+      <w:pPr>
+        <w:pStyle w:val="Normal"/>
+        <w:spacing w:lineRule="auto" w:line="240" w:before="0" w:after="160"/>
+        <w:rPr/>
+      </w:pPr>
+      <w:r>
+        <w:rPr>
+          <w:rFonts w:cs="Tahoma" w:ascii="Tahoma" w:hAnsi="Tahoma"/>
+        </w:rPr>
+        <w:t>Start a chat with only one user</w:t>
+      </w:r>
+    </w:p>
+    <w:p>
+      <w:pPr>
+        <w:pStyle w:val="Normal"/>
+        <w:spacing w:lineRule="auto" w:line="240" w:before="0" w:after="160"/>
+        <w:rPr>
+          <w:rFonts w:ascii="Tahoma" w:hAnsi="Tahoma" w:cs="Tahoma"/>
+        </w:rPr>
+      </w:pPr>
+      <w:r>
+        <w:rPr>
+          <w:rFonts w:cs="Tahoma" w:ascii="Tahoma" w:hAnsi="Tahoma"/>
+        </w:rPr>
+      </w:r>
+    </w:p>
+    <w:p>
+      <w:pPr>
+        <w:pStyle w:val="Normal"/>
+        <w:spacing w:lineRule="auto" w:line="240" w:before="0" w:after="160"/>
+        <w:rPr/>
+      </w:pPr>
+      <w:r>
+        <w:rPr>
+          <w:rFonts w:cs="Tahoma" w:ascii="Tahoma" w:hAnsi="Tahoma"/>
+        </w:rPr>
+        <w:t>As a … Registered user</w:t>
+      </w:r>
+    </w:p>
+    <w:p>
+      <w:pPr>
+        <w:pStyle w:val="Normal"/>
+        <w:spacing w:lineRule="auto" w:line="240" w:before="0" w:after="160"/>
+        <w:rPr/>
+      </w:pPr>
+      <w:r>
+        <w:rPr>
+          <w:rFonts w:cs="Tahoma" w:ascii="Tahoma" w:hAnsi="Tahoma"/>
+        </w:rPr>
+        <w:t xml:space="preserve">I want to … Create a simple chat </w:t>
+      </w:r>
+    </w:p>
+    <w:p>
+      <w:pPr>
+        <w:pStyle w:val="Normal"/>
+        <w:spacing w:lineRule="auto" w:line="240" w:before="0" w:after="160"/>
+        <w:rPr>
+          <w:rFonts w:ascii="Tahoma" w:hAnsi="Tahoma" w:cs="Tahoma"/>
+        </w:rPr>
+      </w:pPr>
+      <w:r>
+        <w:rPr>
+          <w:rFonts w:cs="Tahoma" w:ascii="Tahoma" w:hAnsi="Tahoma"/>
+        </w:rPr>
+        <w:t>So that… I will be able to have a conversation with only one user</w:t>
+      </w:r>
+    </w:p>
+    <w:p>
+      <w:pPr>
+        <w:pStyle w:val="Normal"/>
+        <w:pageBreakBefore w:val="false"/>
+        <w:spacing w:lineRule="auto" w:line="240" w:before="0" w:after="160"/>
+        <w:rPr/>
+      </w:pPr>
+      <w:r>
+        <w:rPr>
+          <w:rFonts w:cs="Tahoma" w:ascii="Tahoma" w:hAnsi="Tahoma"/>
+          <w:sz w:val="36"/>
+        </w:rPr>
+        <w:t>Story card</w:t>
+      </w:r>
+    </w:p>
+    <w:p>
+      <w:pPr>
+        <w:pStyle w:val="Normal"/>
+        <w:spacing w:lineRule="auto" w:line="240" w:before="0" w:after="160"/>
+        <w:rPr>
+          <w:rFonts w:ascii="Tahoma" w:hAnsi="Tahoma" w:cs="Tahoma"/>
+        </w:rPr>
+      </w:pPr>
+      <w:r>
+        <w:rPr>
+          <w:rFonts w:cs="Tahoma" w:ascii="Tahoma" w:hAnsi="Tahoma"/>
+        </w:rPr>
+      </w:r>
+    </w:p>
+    <w:p>
+      <w:pPr>
+        <w:pStyle w:val="Normal"/>
+        <w:spacing w:lineRule="auto" w:line="240" w:before="0" w:after="160"/>
+        <w:rPr/>
+      </w:pPr>
+      <w:r>
+        <w:rPr>
+          <w:rFonts w:cs="Tahoma" w:ascii="Tahoma" w:hAnsi="Tahoma"/>
+        </w:rPr>
+        <w:t>Delete a chat that I already created with only one user</w:t>
+      </w:r>
+    </w:p>
+    <w:p>
+      <w:pPr>
+        <w:pStyle w:val="Normal"/>
+        <w:spacing w:lineRule="auto" w:line="240" w:before="0" w:after="160"/>
+        <w:rPr>
+          <w:rFonts w:ascii="Tahoma" w:hAnsi="Tahoma" w:cs="Tahoma"/>
+        </w:rPr>
+      </w:pPr>
+      <w:r>
+        <w:rPr>
+          <w:rFonts w:cs="Tahoma" w:ascii="Tahoma" w:hAnsi="Tahoma"/>
+        </w:rPr>
+      </w:r>
+    </w:p>
+    <w:p>
+      <w:pPr>
+        <w:pStyle w:val="Normal"/>
+        <w:spacing w:lineRule="auto" w:line="240" w:before="0" w:after="160"/>
+        <w:rPr/>
+      </w:pPr>
+      <w:r>
+        <w:rPr>
+          <w:rFonts w:cs="Tahoma" w:ascii="Tahoma" w:hAnsi="Tahoma"/>
+        </w:rPr>
+        <w:t>As a … Registered user</w:t>
+      </w:r>
+    </w:p>
+    <w:p>
+      <w:pPr>
+        <w:pStyle w:val="Normal"/>
+        <w:spacing w:lineRule="auto" w:line="240" w:before="0" w:after="160"/>
+        <w:rPr/>
+      </w:pPr>
+      <w:r>
+        <w:rPr>
+          <w:rFonts w:cs="Tahoma" w:ascii="Tahoma" w:hAnsi="Tahoma"/>
+        </w:rPr>
+        <w:t xml:space="preserve">I want to … Delete a simple chat </w:t>
+      </w:r>
+    </w:p>
+    <w:p>
+      <w:pPr>
+        <w:pStyle w:val="Normal"/>
+        <w:spacing w:lineRule="auto" w:line="240" w:before="0" w:after="160"/>
+        <w:rPr>
+          <w:rFonts w:ascii="Tahoma" w:hAnsi="Tahoma" w:cs="Tahoma"/>
+        </w:rPr>
+      </w:pPr>
+      <w:r>
+        <w:rPr>
+          <w:rFonts w:cs="Tahoma" w:ascii="Tahoma" w:hAnsi="Tahoma"/>
+        </w:rPr>
+        <w:t>So that… I will be able to delete a conversation that I already created with only one user</w:t>
+      </w:r>
+    </w:p>
+    <w:p>
+      <w:pPr>
+        <w:pStyle w:val="Normal"/>
+        <w:spacing w:lineRule="auto" w:line="240" w:before="0" w:after="160"/>
+        <w:rPr>
+          <w:rFonts w:ascii="Tahoma" w:hAnsi="Tahoma" w:cs="Tahoma"/>
+        </w:rPr>
+      </w:pPr>
+      <w:r>
+        <w:rPr>
+          <w:rFonts w:cs="Tahoma" w:ascii="Tahoma" w:hAnsi="Tahoma"/>
+        </w:rPr>
+      </w:r>
+    </w:p>
+    <w:p>
+      <w:pPr>
+        <w:pStyle w:val="Normal"/>
+        <w:spacing w:lineRule="auto" w:line="240" w:before="0" w:after="160"/>
         <w:rPr>
           <w:rFonts w:ascii="Tahoma" w:hAnsi="Tahoma" w:cs="Tahoma"/>
         </w:rPr>
@@ -595,9 +1200,7 @@
           <w:ilvl w:val="0"/>
           <w:numId w:val="1"/>
         </w:numPr>
-        <w:rPr>
-          <w:rFonts w:ascii="Tahoma" w:hAnsi="Tahoma" w:cs="Tahoma"/>
-        </w:rPr>
+        <w:rPr/>
       </w:pPr>
       <w:r>
         <w:rPr>
@@ -613,15 +1216,45 @@
           <w:ilvl w:val="0"/>
           <w:numId w:val="1"/>
         </w:numPr>
-        <w:rPr>
-          <w:rFonts w:ascii="Tahoma" w:hAnsi="Tahoma" w:cs="Tahoma"/>
-        </w:rPr>
+        <w:rPr/>
+      </w:pPr>
+      <w:r>
+        <w:rPr>
+          <w:rFonts w:cs="Tahoma" w:ascii="Tahoma" w:hAnsi="Tahoma"/>
+        </w:rPr>
+        <w:t>CRUD Group</w:t>
+      </w:r>
+    </w:p>
+    <w:p>
+      <w:pPr>
+        <w:pStyle w:val="ListParagraph"/>
+        <w:numPr>
+          <w:ilvl w:val="0"/>
+          <w:numId w:val="1"/>
+        </w:numPr>
+        <w:rPr/>
       </w:pPr>
       <w:r>
         <w:rPr>
           <w:rFonts w:cs="Tahoma" w:ascii="Tahoma" w:hAnsi="Tahoma"/>
         </w:rPr>
         <w:t>Chat with one person:</w:t>
+      </w:r>
+    </w:p>
+    <w:p>
+      <w:pPr>
+        <w:pStyle w:val="ListParagraph"/>
+        <w:numPr>
+          <w:ilvl w:val="0"/>
+          <w:numId w:val="1"/>
+        </w:numPr>
+        <w:rPr/>
+      </w:pPr>
+      <w:r>
+        <w:rPr>
+          <w:rFonts w:cs="Tahoma" w:ascii="Tahoma" w:hAnsi="Tahoma"/>
+        </w:rPr>
+        <w:t>Delete a chat conversation that I had with one user</w:t>
       </w:r>
     </w:p>
     <w:p>
@@ -1574,6 +2207,34 @@
       <w:rFonts w:cs="Symbol"/>
     </w:rPr>
   </w:style>
+  <w:style w:type="character" w:styleId="ListLabel7">
+    <w:name w:val="ListLabel 7"/>
+    <w:qFormat/>
+    <w:rPr>
+      <w:rFonts w:ascii="Tahoma" w:hAnsi="Tahoma" w:cs="Tahoma"/>
+    </w:rPr>
+  </w:style>
+  <w:style w:type="character" w:styleId="ListLabel8">
+    <w:name w:val="ListLabel 8"/>
+    <w:qFormat/>
+    <w:rPr>
+      <w:rFonts w:cs="Courier New"/>
+    </w:rPr>
+  </w:style>
+  <w:style w:type="character" w:styleId="ListLabel9">
+    <w:name w:val="ListLabel 9"/>
+    <w:qFormat/>
+    <w:rPr>
+      <w:rFonts w:cs="Wingdings"/>
+    </w:rPr>
+  </w:style>
+  <w:style w:type="character" w:styleId="ListLabel10">
+    <w:name w:val="ListLabel 10"/>
+    <w:qFormat/>
+    <w:rPr>
+      <w:rFonts w:cs="Symbol"/>
+    </w:rPr>
+  </w:style>
   <w:style w:type="paragraph" w:styleId="Heading">
     <w:name w:val="Heading"/>
     <w:basedOn w:val="Normal"/>

</xml_diff>